<commit_message>
Geoprocessing requirement docx update
</commit_message>
<xml_diff>
--- a/Geoprocessing Requirement for SMD.docx
+++ b/Geoprocessing Requirement for SMD.docx
@@ -4874,10 +4874,23 @@
         <w:t>Output Table</w:t>
       </w:r>
     </w:p>
+    <w:p>
+      <w:pPr>
+        <w:rPr>
+          <w:rFonts w:ascii="Arial" w:hAnsi="Arial" w:cs="Arial"/>
+        </w:rPr>
+      </w:pPr>
+      <w:r>
+        <w:rPr>
+          <w:rFonts w:ascii="Arial" w:hAnsi="Arial" w:cs="Arial"/>
+        </w:rPr>
+        <w:t>Segment Polyline Feature Class Table</w:t>
+      </w:r>
+    </w:p>
     <w:tbl>
       <w:tblPr>
         <w:tblStyle w:val="TableGrid"/>
-        <w:tblW w:w="9445" w:type="dxa"/>
+        <w:tblW w:w="6745" w:type="dxa"/>
         <w:tblLayout w:type="fixed"/>
         <w:tblLook w:val="04A0" w:firstRow="1" w:lastRow="0" w:firstColumn="1" w:lastColumn="0" w:noHBand="0" w:noVBand="1"/>
       </w:tblPr>
@@ -4886,8 +4899,6 @@
         <w:gridCol w:w="1170"/>
         <w:gridCol w:w="1530"/>
         <w:gridCol w:w="1260"/>
-        <w:gridCol w:w="1350"/>
-        <w:gridCol w:w="1350"/>
         <w:gridCol w:w="630"/>
         <w:gridCol w:w="900"/>
       </w:tblGrid>
@@ -4966,42 +4977,6 @@
         </w:tc>
         <w:tc>
           <w:tcPr>
-            <w:tcW w:w="1350" w:type="dxa"/>
-          </w:tcPr>
-          <w:p>
-            <w:pPr>
-              <w:rPr>
-                <w:b/>
-              </w:rPr>
-            </w:pPr>
-            <w:r>
-              <w:rPr>
-                <w:b/>
-              </w:rPr>
-              <w:t>AWAL</w:t>
-            </w:r>
-          </w:p>
-        </w:tc>
-        <w:tc>
-          <w:tcPr>
-            <w:tcW w:w="1350" w:type="dxa"/>
-          </w:tcPr>
-          <w:p>
-            <w:pPr>
-              <w:rPr>
-                <w:b/>
-              </w:rPr>
-            </w:pPr>
-            <w:r>
-              <w:rPr>
-                <w:b/>
-              </w:rPr>
-              <w:t>AKHIR</w:t>
-            </w:r>
-          </w:p>
-        </w:tc>
-        <w:tc>
-          <w:tcPr>
             <w:tcW w:w="630" w:type="dxa"/>
           </w:tcPr>
           <w:p>
@@ -5080,42 +5055,6 @@
         </w:tc>
         <w:tc>
           <w:tcPr>
-            <w:tcW w:w="1350" w:type="dxa"/>
-          </w:tcPr>
-          <w:p>
-            <w:r>
-              <w:t>[</w:t>
-            </w:r>
-            <w:proofErr w:type="spellStart"/>
-            <w:r>
-              <w:t>koordinat</w:t>
-            </w:r>
-            <w:proofErr w:type="spellEnd"/>
-            <w:r>
-              <w:t>]</w:t>
-            </w:r>
-          </w:p>
-        </w:tc>
-        <w:tc>
-          <w:tcPr>
-            <w:tcW w:w="1350" w:type="dxa"/>
-          </w:tcPr>
-          <w:p>
-            <w:r>
-              <w:t>[</w:t>
-            </w:r>
-            <w:proofErr w:type="spellStart"/>
-            <w:r>
-              <w:t>koordinat</w:t>
-            </w:r>
-            <w:proofErr w:type="spellEnd"/>
-            <w:r>
-              <w:t>]</w:t>
-            </w:r>
-          </w:p>
-        </w:tc>
-        <w:tc>
-          <w:tcPr>
             <w:tcW w:w="630" w:type="dxa"/>
           </w:tcPr>
           <w:p>
@@ -5178,42 +5117,6 @@
         </w:tc>
         <w:tc>
           <w:tcPr>
-            <w:tcW w:w="1350" w:type="dxa"/>
-          </w:tcPr>
-          <w:p>
-            <w:r>
-              <w:t>[</w:t>
-            </w:r>
-            <w:proofErr w:type="spellStart"/>
-            <w:r>
-              <w:t>koordinat</w:t>
-            </w:r>
-            <w:proofErr w:type="spellEnd"/>
-            <w:r>
-              <w:t>]</w:t>
-            </w:r>
-          </w:p>
-        </w:tc>
-        <w:tc>
-          <w:tcPr>
-            <w:tcW w:w="1350" w:type="dxa"/>
-          </w:tcPr>
-          <w:p>
-            <w:r>
-              <w:t>[</w:t>
-            </w:r>
-            <w:proofErr w:type="spellStart"/>
-            <w:r>
-              <w:t>koordinat</w:t>
-            </w:r>
-            <w:proofErr w:type="spellEnd"/>
-            <w:r>
-              <w:t>]</w:t>
-            </w:r>
-          </w:p>
-        </w:tc>
-        <w:tc>
-          <w:tcPr>
             <w:tcW w:w="630" w:type="dxa"/>
           </w:tcPr>
           <w:p>
@@ -5234,6 +5137,325 @@
         </w:tc>
       </w:tr>
     </w:tbl>
+    <w:p>
+      <w:proofErr w:type="spellStart"/>
+      <w:r>
+        <w:t>Titik</w:t>
+      </w:r>
+      <w:proofErr w:type="spellEnd"/>
+      <w:r>
+        <w:t xml:space="preserve"> </w:t>
+      </w:r>
+      <w:proofErr w:type="spellStart"/>
+      <w:r>
+        <w:t>Awal</w:t>
+      </w:r>
+      <w:proofErr w:type="spellEnd"/>
+      <w:r>
+        <w:t xml:space="preserve"> </w:t>
+      </w:r>
+      <w:proofErr w:type="spellStart"/>
+      <w:r>
+        <w:t>Akhir</w:t>
+      </w:r>
+      <w:proofErr w:type="spellEnd"/>
+      <w:r>
+        <w:t xml:space="preserve"> Point Feature Class Table</w:t>
+      </w:r>
+    </w:p>
+    <w:tbl>
+      <w:tblPr>
+        <w:tblStyle w:val="TableGrid"/>
+        <w:tblW w:w="8275" w:type="dxa"/>
+        <w:tblLayout w:type="fixed"/>
+        <w:tblLook w:val="04A0" w:firstRow="1" w:lastRow="0" w:firstColumn="1" w:lastColumn="0" w:noHBand="0" w:noVBand="1"/>
+      </w:tblPr>
+      <w:tblGrid>
+        <w:gridCol w:w="1255"/>
+        <w:gridCol w:w="1170"/>
+        <w:gridCol w:w="1170"/>
+        <w:gridCol w:w="1080"/>
+        <w:gridCol w:w="1260"/>
+        <w:gridCol w:w="1170"/>
+        <w:gridCol w:w="1170"/>
+      </w:tblGrid>
+      <w:tr>
+        <w:tc>
+          <w:tcPr>
+            <w:tcW w:w="1255" w:type="dxa"/>
+          </w:tcPr>
+          <w:p>
+            <w:pPr>
+              <w:rPr>
+                <w:b/>
+              </w:rPr>
+            </w:pPr>
+            <w:r>
+              <w:rPr>
+                <w:b/>
+              </w:rPr>
+              <w:t>SHAPE@</w:t>
+            </w:r>
+          </w:p>
+        </w:tc>
+        <w:tc>
+          <w:tcPr>
+            <w:tcW w:w="1170" w:type="dxa"/>
+          </w:tcPr>
+          <w:p>
+            <w:pPr>
+              <w:rPr>
+                <w:b/>
+              </w:rPr>
+            </w:pPr>
+            <w:r>
+              <w:rPr>
+                <w:b/>
+              </w:rPr>
+              <w:t>ROUTEID</w:t>
+            </w:r>
+          </w:p>
+        </w:tc>
+        <w:tc>
+          <w:tcPr>
+            <w:tcW w:w="1170" w:type="dxa"/>
+          </w:tcPr>
+          <w:p>
+            <w:pPr>
+              <w:rPr>
+                <w:b/>
+              </w:rPr>
+            </w:pPr>
+            <w:r>
+              <w:rPr>
+                <w:b/>
+              </w:rPr>
+              <w:t>X_AWAL</w:t>
+            </w:r>
+          </w:p>
+        </w:tc>
+        <w:tc>
+          <w:tcPr>
+            <w:tcW w:w="1080" w:type="dxa"/>
+          </w:tcPr>
+          <w:p>
+            <w:pPr>
+              <w:rPr>
+                <w:b/>
+              </w:rPr>
+            </w:pPr>
+            <w:r>
+              <w:rPr>
+                <w:b/>
+              </w:rPr>
+              <w:t>Y_AWAL</w:t>
+            </w:r>
+          </w:p>
+        </w:tc>
+        <w:tc>
+          <w:tcPr>
+            <w:tcW w:w="1260" w:type="dxa"/>
+          </w:tcPr>
+          <w:p>
+            <w:pPr>
+              <w:rPr>
+                <w:b/>
+              </w:rPr>
+            </w:pPr>
+            <w:r>
+              <w:rPr>
+                <w:b/>
+              </w:rPr>
+              <w:t>Y_AKHIR</w:t>
+            </w:r>
+          </w:p>
+        </w:tc>
+        <w:tc>
+          <w:tcPr>
+            <w:tcW w:w="1170" w:type="dxa"/>
+          </w:tcPr>
+          <w:p>
+            <w:pPr>
+              <w:rPr>
+                <w:b/>
+              </w:rPr>
+            </w:pPr>
+            <w:r>
+              <w:rPr>
+                <w:b/>
+              </w:rPr>
+              <w:t>X_AKHIR</w:t>
+            </w:r>
+          </w:p>
+        </w:tc>
+        <w:tc>
+          <w:tcPr>
+            <w:tcW w:w="1170" w:type="dxa"/>
+          </w:tcPr>
+          <w:p>
+            <w:pPr>
+              <w:rPr>
+                <w:b/>
+              </w:rPr>
+            </w:pPr>
+            <w:r>
+              <w:rPr>
+                <w:b/>
+              </w:rPr>
+              <w:t>STATUS</w:t>
+            </w:r>
+          </w:p>
+        </w:tc>
+      </w:tr>
+      <w:tr>
+        <w:tc>
+          <w:tcPr>
+            <w:tcW w:w="1255" w:type="dxa"/>
+          </w:tcPr>
+          <w:p>
+            <w:r>
+              <w:t>Point</w:t>
+            </w:r>
+          </w:p>
+        </w:tc>
+        <w:tc>
+          <w:tcPr>
+            <w:tcW w:w="1170" w:type="dxa"/>
+          </w:tcPr>
+          <w:p>
+            <w:r>
+              <w:t>01006</w:t>
+            </w:r>
+          </w:p>
+        </w:tc>
+        <w:tc>
+          <w:tcPr>
+            <w:tcW w:w="1170" w:type="dxa"/>
+          </w:tcPr>
+          <w:p>
+            <w:r>
+              <w:t>131.24722</w:t>
+            </w:r>
+          </w:p>
+        </w:tc>
+        <w:tc>
+          <w:tcPr>
+            <w:tcW w:w="1080" w:type="dxa"/>
+          </w:tcPr>
+          <w:p>
+            <w:r>
+              <w:t>-0.8633</w:t>
+            </w:r>
+          </w:p>
+        </w:tc>
+        <w:tc>
+          <w:tcPr>
+            <w:tcW w:w="1260" w:type="dxa"/>
+          </w:tcPr>
+          <w:p/>
+        </w:tc>
+        <w:tc>
+          <w:tcPr>
+            <w:tcW w:w="1170" w:type="dxa"/>
+          </w:tcPr>
+          <w:p/>
+        </w:tc>
+        <w:tc>
+          <w:tcPr>
+            <w:tcW w:w="1170" w:type="dxa"/>
+          </w:tcPr>
+          <w:p>
+            <w:proofErr w:type="spellStart"/>
+            <w:r>
+              <w:t>Awal</w:t>
+            </w:r>
+            <w:proofErr w:type="spellEnd"/>
+            <w:r>
+              <w:t xml:space="preserve"> </w:t>
+            </w:r>
+            <w:proofErr w:type="spellStart"/>
+            <w:r>
+              <w:t>Ruas</w:t>
+            </w:r>
+            <w:proofErr w:type="spellEnd"/>
+          </w:p>
+        </w:tc>
+      </w:tr>
+      <w:tr>
+        <w:tc>
+          <w:tcPr>
+            <w:tcW w:w="1255" w:type="dxa"/>
+          </w:tcPr>
+          <w:p>
+            <w:r>
+              <w:t>Point</w:t>
+            </w:r>
+          </w:p>
+        </w:tc>
+        <w:tc>
+          <w:tcPr>
+            <w:tcW w:w="1170" w:type="dxa"/>
+          </w:tcPr>
+          <w:p>
+            <w:r>
+              <w:t>01006</w:t>
+            </w:r>
+          </w:p>
+        </w:tc>
+        <w:tc>
+          <w:tcPr>
+            <w:tcW w:w="1170" w:type="dxa"/>
+          </w:tcPr>
+          <w:p/>
+        </w:tc>
+        <w:tc>
+          <w:tcPr>
+            <w:tcW w:w="1080" w:type="dxa"/>
+          </w:tcPr>
+          <w:p/>
+        </w:tc>
+        <w:tc>
+          <w:tcPr>
+            <w:tcW w:w="1260" w:type="dxa"/>
+          </w:tcPr>
+          <w:p>
+            <w:r>
+              <w:t>-0.876202</w:t>
+            </w:r>
+          </w:p>
+        </w:tc>
+        <w:tc>
+          <w:tcPr>
+            <w:tcW w:w="1170" w:type="dxa"/>
+          </w:tcPr>
+          <w:p>
+            <w:r>
+              <w:t>131.243</w:t>
+            </w:r>
+          </w:p>
+        </w:tc>
+        <w:tc>
+          <w:tcPr>
+            <w:tcW w:w="1170" w:type="dxa"/>
+          </w:tcPr>
+          <w:p>
+            <w:proofErr w:type="spellStart"/>
+            <w:r>
+              <w:t>Akhir</w:t>
+            </w:r>
+            <w:proofErr w:type="spellEnd"/>
+            <w:r>
+              <w:t xml:space="preserve"> </w:t>
+            </w:r>
+            <w:proofErr w:type="spellStart"/>
+            <w:r>
+              <w:t>Ruas</w:t>
+            </w:r>
+            <w:proofErr w:type="spellEnd"/>
+          </w:p>
+        </w:tc>
+      </w:tr>
+    </w:tbl>
     <w:p/>
     <w:p>
       <w:r>
@@ -5246,16 +5468,192 @@
       </w:r>
     </w:p>
     <w:p>
+      <w:r>
+        <w:rPr>
+          <w:color w:val="000000"/>
+        </w:rPr>
+        <w:t> </w:t>
+      </w:r>
+      <w:r>
+        <w:t>{</w:t>
+      </w:r>
+    </w:p>
+    <w:p>
+      <w:r>
+        <w:tab/>
+        <w:t>“</w:t>
+      </w:r>
+      <w:r>
+        <w:t>message</w:t>
+      </w:r>
+      <w:r>
+        <w:t>”: “</w:t>
+      </w:r>
+      <w:r>
+        <w:t>Succeeded</w:t>
+      </w:r>
+      <w:r>
+        <w:t>”,</w:t>
+      </w:r>
+    </w:p>
+    <w:p>
+      <w:r>
+        <w:tab/>
+        <w:t>“</w:t>
+      </w:r>
+      <w:r>
+        <w:t>results</w:t>
+      </w:r>
+      <w:r>
+        <w:t>”:</w:t>
+      </w:r>
+      <w:r>
+        <w:t xml:space="preserve"> </w:t>
+      </w:r>
+      <w:r>
+        <w:tab/>
+      </w:r>
+      <w:r>
+        <w:t>{</w:t>
+      </w:r>
+      <w:r>
+        <w:tab/>
+      </w:r>
+    </w:p>
+    <w:p>
+      <w:pPr>
+        <w:ind w:left="1440" w:firstLine="720"/>
+      </w:pPr>
+      <w:r>
+        <w:t>"</w:t>
+      </w:r>
+      <w:proofErr w:type="spellStart"/>
+      <w:r>
+        <w:t>requested_routes</w:t>
+      </w:r>
+      <w:proofErr w:type="spellEnd"/>
+      <w:r>
+        <w:t xml:space="preserve">": </w:t>
+      </w:r>
+      <w:proofErr w:type="spellStart"/>
+      <w:r>
+        <w:t>route_request_list</w:t>
+      </w:r>
+      <w:proofErr w:type="spellEnd"/>
+      <w:r>
+        <w:t>,</w:t>
+      </w:r>
+    </w:p>
+    <w:p>
+      <w:pPr>
+        <w:ind w:left="1440" w:firstLine="720"/>
+      </w:pPr>
+      <w:r>
+        <w:t xml:space="preserve"> "</w:t>
+      </w:r>
+      <w:proofErr w:type="spellStart"/>
+      <w:r>
+        <w:t>polyline_fc</w:t>
+      </w:r>
+      <w:proofErr w:type="spellEnd"/>
+      <w:r>
+        <w:t xml:space="preserve">": </w:t>
+      </w:r>
+      <w:proofErr w:type="spellStart"/>
+      <w:r>
+        <w:t>polyline_fc_name</w:t>
+      </w:r>
+      <w:proofErr w:type="spellEnd"/>
+      <w:r>
+        <w:t>,</w:t>
+      </w:r>
+    </w:p>
+    <w:p>
+      <w:pPr>
+        <w:ind w:left="1440" w:firstLine="720"/>
+      </w:pPr>
+      <w:r>
+        <w:t>"</w:t>
+      </w:r>
+      <w:proofErr w:type="spellStart"/>
+      <w:r>
+        <w:t>polyline_count</w:t>
+      </w:r>
+      <w:proofErr w:type="spellEnd"/>
+      <w:r>
+        <w:t xml:space="preserve">": </w:t>
+      </w:r>
+      <w:proofErr w:type="spellStart"/>
+      <w:r>
+        <w:t>polyline_feature_count</w:t>
+      </w:r>
+      <w:proofErr w:type="spellEnd"/>
+      <w:r>
+        <w:t>,</w:t>
+      </w:r>
+    </w:p>
+    <w:p>
+      <w:pPr>
+        <w:ind w:left="1440" w:firstLine="720"/>
+      </w:pPr>
+      <w:r>
+        <w:t xml:space="preserve"> "</w:t>
+      </w:r>
+      <w:proofErr w:type="spellStart"/>
+      <w:r>
+        <w:t>point_fc</w:t>
+      </w:r>
+      <w:proofErr w:type="spellEnd"/>
+      <w:r>
+        <w:t xml:space="preserve">": </w:t>
+      </w:r>
+      <w:proofErr w:type="spellStart"/>
+      <w:r>
+        <w:t>point_fc_name</w:t>
+      </w:r>
+      <w:proofErr w:type="spellEnd"/>
+      <w:r>
+        <w:t>,</w:t>
+      </w:r>
+    </w:p>
+    <w:p>
+      <w:pPr>
+        <w:ind w:left="1440" w:firstLine="720"/>
+      </w:pPr>
+      <w:r>
+        <w:t>"</w:t>
+      </w:r>
+      <w:proofErr w:type="spellStart"/>
+      <w:r>
+        <w:t>point_count</w:t>
+      </w:r>
+      <w:proofErr w:type="spellEnd"/>
+      <w:r>
+        <w:t xml:space="preserve">": </w:t>
+      </w:r>
       <w:bookmarkStart w:id="10" w:name="_GoBack"/>
       <w:bookmarkEnd w:id="10"/>
-      <w:r>
-        <w:rPr>
-          <w:color w:val="000000"/>
-        </w:rPr>
-        <w:t> </w:t>
+      <w:proofErr w:type="spellStart"/>
+      <w:r>
+        <w:t>point_feature_count</w:t>
+      </w:r>
+      <w:proofErr w:type="spellEnd"/>
+    </w:p>
+    <w:p>
+      <w:pPr>
+        <w:ind w:left="1440" w:firstLine="720"/>
+      </w:pPr>
+      <w:r>
+        <w:t>}</w:t>
+      </w:r>
+    </w:p>
+    <w:p>
+      <w:r>
+        <w:t>{</w:t>
       </w:r>
     </w:p>
     <w:p/>
+    <w:p/>
     <w:p>
       <w:r>
         <w:t>Failed</w:t>
@@ -5269,21 +5667,60 @@
     <w:p>
       <w:r>
         <w:tab/>
-        <w:t>“status”: “failed”,</w:t>
-      </w:r>
+        <w:t>“</w:t>
+      </w:r>
+      <w:r>
+        <w:t>message</w:t>
+      </w:r>
+      <w:r>
+        <w:t>”: “failed”</w:t>
+      </w:r>
+      <w:r>
+        <w:t xml:space="preserve"> </w:t>
+      </w:r>
+      <w:proofErr w:type="spellStart"/>
+      <w:r>
+        <w:t>disertai</w:t>
+      </w:r>
+      <w:proofErr w:type="spellEnd"/>
+      <w:r>
+        <w:t xml:space="preserve"> </w:t>
+      </w:r>
+      <w:proofErr w:type="spellStart"/>
+      <w:r>
+        <w:t>dengan</w:t>
+      </w:r>
+      <w:proofErr w:type="spellEnd"/>
+      <w:r>
+        <w:t xml:space="preserve"> </w:t>
+      </w:r>
+      <w:proofErr w:type="spellStart"/>
+      <w:r>
+        <w:t>mengapa</w:t>
+      </w:r>
+      <w:proofErr w:type="spellEnd"/>
+      <w:r>
+        <w:t xml:space="preserve"> </w:t>
+      </w:r>
+      <w:proofErr w:type="spellStart"/>
+      <w:r>
+        <w:t>gagal</w:t>
+      </w:r>
+      <w:proofErr w:type="spellEnd"/>
     </w:p>
     <w:p>
       <w:r>
         <w:tab/>
-        <w:t>“message”: “</w:t>
-      </w:r>
-      <w:proofErr w:type="gramStart"/>
-      <w:r>
-        <w:t>…..</w:t>
-      </w:r>
-      <w:proofErr w:type="gramEnd"/>
-      <w:r>
-        <w:t>”</w:t>
+        <w:t>“</w:t>
+      </w:r>
+      <w:r>
+        <w:t>results</w:t>
+      </w:r>
+      <w:r>
+        <w:t xml:space="preserve">”: </w:t>
+      </w:r>
+      <w:r>
+        <w:t>None</w:t>
       </w:r>
     </w:p>
     <w:p>

</xml_diff>